<commit_message>
update router and mark compelete todos
</commit_message>
<xml_diff>
--- a/test.docx
+++ b/test.docx
@@ -9,12 +9,25 @@
           <w:ilvl w:val="0"/>
           <w:numId w:val="1"/>
         </w:numPr>
-      </w:pPr>
-      <w:r>
+        <w:rPr>
+          <w:b/>
+          <w:bCs/>
+        </w:rPr>
+      </w:pPr>
+      <w:r>
+        <w:rPr>
+          <w:b/>
+          <w:bCs/>
+        </w:rPr>
         <w:t>pros and cons between using promise and callback?</w:t>
       </w:r>
     </w:p>
     <w:p>
+      <w:pPr>
+        <w:rPr>
+          <w:color w:val="00B050"/>
+        </w:rPr>
+      </w:pPr>
       <w:r>
         <w:tab/>
         <w:t>P</w:t>
@@ -36,19 +49,50 @@
       <w:r>
         <w:t xml:space="preserve"> with await </w:t>
       </w:r>
-    </w:p>
-    <w:p>
-      <w:r>
-        <w:tab/>
-        <w:t xml:space="preserve">Callback: event loop, push </w:t>
-      </w:r>
-      <w:proofErr w:type="spellStart"/>
-      <w:r>
-        <w:t>asyc</w:t>
-      </w:r>
-      <w:proofErr w:type="spellEnd"/>
-      <w:r>
-        <w:t xml:space="preserve"> to web API while doing single thread process.</w:t>
+      <w:r>
+        <w:rPr>
+          <w:color w:val="00B050"/>
+        </w:rPr>
+        <w:t xml:space="preserve">single object produce the value in the future. Three states: </w:t>
+      </w:r>
+      <w:r>
+        <w:rPr>
+          <w:color w:val="00B050"/>
+        </w:rPr>
+        <w:tab/>
+        <w:t>Pending, reject, resolve; promise chaining =</w:t>
+      </w:r>
+      <w:proofErr w:type="gramStart"/>
+      <w:r>
+        <w:rPr>
+          <w:color w:val="00B050"/>
+        </w:rPr>
+        <w:t>&gt; .then</w:t>
+      </w:r>
+      <w:proofErr w:type="gramEnd"/>
+      <w:r>
+        <w:rPr>
+          <w:color w:val="00B050"/>
+        </w:rPr>
+        <w:t>().catch(/*when it’s reject*/)</w:t>
+      </w:r>
+    </w:p>
+    <w:p>
+      <w:r>
+        <w:tab/>
+        <w:t xml:space="preserve">Callback: </w:t>
+      </w:r>
+      <w:r>
+        <w:rPr>
+          <w:color w:val="00B050"/>
+        </w:rPr>
+        <w:t>HOC</w:t>
+      </w:r>
+      <w:r>
+        <w:rPr>
+          <w:color w:val="00B050"/>
+        </w:rPr>
+        <w:t xml:space="preserve">, pass a function in another function as parameter </w:t>
       </w:r>
     </w:p>
     <w:p/>
@@ -59,25 +103,55 @@
           <w:ilvl w:val="0"/>
           <w:numId w:val="1"/>
         </w:numPr>
-      </w:pPr>
-      <w:r>
+        <w:rPr>
+          <w:b/>
+          <w:bCs/>
+        </w:rPr>
+      </w:pPr>
+      <w:r>
+        <w:rPr>
+          <w:b/>
+          <w:bCs/>
+        </w:rPr>
         <w:t>difference between Call, apply and bind</w:t>
       </w:r>
     </w:p>
     <w:p>
-      <w:r>
-        <w:tab/>
-        <w:t xml:space="preserve">call, and apply </w:t>
-      </w:r>
-      <w:r>
-        <w:t xml:space="preserve">execute </w:t>
-      </w:r>
-      <w:r>
-        <w:t xml:space="preserve">the function immediately, bind execute the function whenever </w:t>
+      <w:pPr>
+        <w:pStyle w:val="ListParagraph"/>
+        <w:rPr>
+          <w:color w:val="00B050"/>
+        </w:rPr>
+      </w:pPr>
+      <w:r>
+        <w:rPr>
+          <w:color w:val="00B050"/>
+        </w:rPr>
+        <w:t>call, apply, bind to change “this”</w:t>
+      </w:r>
+    </w:p>
+    <w:p>
+      <w:pPr>
+        <w:rPr>
+          <w:color w:val="00B050"/>
+        </w:rPr>
+      </w:pPr>
+      <w:r>
+        <w:tab/>
+        <w:t xml:space="preserve">call, and apply execute the function immediately, bind execute the function whenever </w:t>
       </w:r>
       <w:r>
         <w:tab/>
         <w:t>its needed.</w:t>
+      </w:r>
+      <w:r>
+        <w:t xml:space="preserve"> </w:t>
+      </w:r>
+      <w:r>
+        <w:rPr>
+          <w:color w:val="00B050"/>
+        </w:rPr>
+        <w:t>C for comma, A for array.</w:t>
       </w:r>
     </w:p>
     <w:p/>
@@ -90,15 +164,30 @@
         </w:numPr>
       </w:pPr>
       <w:r>
+        <w:rPr>
+          <w:b/>
+          <w:bCs/>
+        </w:rPr>
         <w:t xml:space="preserve">1 + ‘3’ </w:t>
       </w:r>
       <w:proofErr w:type="gramStart"/>
       <w:r>
+        <w:rPr>
+          <w:b/>
+          <w:bCs/>
+        </w:rPr>
         <w:t>= ?</w:t>
       </w:r>
       <w:proofErr w:type="gramEnd"/>
       <w:r>
-        <w:t xml:space="preserve">,   </w:t>
+        <w:rPr>
+          <w:b/>
+          <w:bCs/>
+        </w:rPr>
+        <w:t>,</w:t>
+      </w:r>
+      <w:r>
+        <w:t xml:space="preserve">   </w:t>
       </w:r>
       <w:r>
         <w:tab/>
@@ -116,14 +205,26 @@
         <w:pStyle w:val="ListParagraph"/>
       </w:pPr>
       <w:r>
+        <w:rPr>
+          <w:b/>
+          <w:bCs/>
+        </w:rPr>
         <w:t xml:space="preserve">3 - ‘2’ </w:t>
       </w:r>
       <w:proofErr w:type="gramStart"/>
       <w:r>
+        <w:rPr>
+          <w:b/>
+          <w:bCs/>
+        </w:rPr>
         <w:t>= ?</w:t>
       </w:r>
       <w:proofErr w:type="gramEnd"/>
       <w:r>
+        <w:rPr>
+          <w:b/>
+          <w:bCs/>
+        </w:rPr>
         <w:t>,</w:t>
       </w:r>
       <w:r>
@@ -145,6 +246,10 @@
         <w:pStyle w:val="ListParagraph"/>
       </w:pPr>
       <w:r>
+        <w:rPr>
+          <w:b/>
+          <w:bCs/>
+        </w:rPr>
         <w:t>33 + ‘5’ - ‘4’ + ’55’ - 0?</w:t>
       </w:r>
       <w:r>
@@ -163,12 +268,35 @@
           <w:ilvl w:val="0"/>
           <w:numId w:val="1"/>
         </w:numPr>
-      </w:pPr>
-      <w:r>
+        <w:rPr>
+          <w:b/>
+          <w:bCs/>
+        </w:rPr>
+      </w:pPr>
+      <w:r>
+        <w:rPr>
+          <w:b/>
+          <w:bCs/>
+        </w:rPr>
         <w:t>How do u implement the shallow copy and deep copy?</w:t>
       </w:r>
     </w:p>
     <w:p>
+      <w:pPr>
+        <w:rPr>
+          <w:color w:val="00B050"/>
+        </w:rPr>
+      </w:pPr>
+      <w:r>
+        <w:tab/>
+      </w:r>
+    </w:p>
+    <w:p>
+      <w:pPr>
+        <w:rPr>
+          <w:color w:val="00B050"/>
+        </w:rPr>
+      </w:pPr>
       <w:r>
         <w:tab/>
       </w:r>
@@ -184,21 +312,85 @@
       </w:r>
       <w:proofErr w:type="gramEnd"/>
       <w:r>
-        <w:t xml:space="preserve">[…state, </w:t>
+        <w:t>[…state,</w:t>
+      </w:r>
+      <w:r>
+        <w:t xml:space="preserve"> </w:t>
+      </w:r>
+      <w:r>
+        <w:t>state]</w:t>
+      </w:r>
+      <w:r>
+        <w:t xml:space="preserve"> </w:t>
+      </w:r>
+      <w:r>
+        <w:rPr>
+          <w:color w:val="00B050"/>
+        </w:rPr>
+        <w:t xml:space="preserve">copy only the first layer of  the object, spared operator , slice(). </w:t>
+      </w:r>
+      <w:proofErr w:type="gramStart"/>
+      <w:r>
+        <w:rPr>
+          <w:color w:val="00B050"/>
+        </w:rPr>
+        <w:t>Assign(</w:t>
+      </w:r>
+      <w:proofErr w:type="gramEnd"/>
+      <w:r>
+        <w:rPr>
+          <w:color w:val="00B050"/>
+        </w:rPr>
+        <w:t>)</w:t>
+      </w:r>
+    </w:p>
+    <w:p>
+      <w:pPr>
+        <w:rPr>
+          <w:color w:val="00B050"/>
+        </w:rPr>
+      </w:pPr>
+      <w:r>
+        <w:tab/>
+        <w:t>Deep copy: idk</w:t>
+      </w:r>
+      <w:r>
+        <w:tab/>
+        <w:t xml:space="preserve"> </w:t>
+      </w:r>
+      <w:r>
+        <w:rPr>
+          <w:color w:val="00B050"/>
+        </w:rPr>
+        <w:t xml:space="preserve">copy no matter how much data there is. </w:t>
       </w:r>
       <w:proofErr w:type="spellStart"/>
       <w:r>
-        <w:t>this.state</w:t>
+        <w:rPr>
+          <w:color w:val="00B050"/>
+        </w:rPr>
+        <w:t>JSON.parse</w:t>
       </w:r>
       <w:proofErr w:type="spellEnd"/>
       <w:r>
-        <w:t>]</w:t>
-      </w:r>
-    </w:p>
-    <w:p>
-      <w:r>
-        <w:tab/>
-        <w:t>Deep copy: idk</w:t>
+        <w:rPr>
+          <w:color w:val="00B050"/>
+        </w:rPr>
+        <w:t>(</w:t>
+      </w:r>
+      <w:proofErr w:type="spellStart"/>
+      <w:r>
+        <w:rPr>
+          <w:color w:val="00B050"/>
+        </w:rPr>
+        <w:t>JSON.stringify</w:t>
+      </w:r>
+      <w:proofErr w:type="spellEnd"/>
+      <w:r>
+        <w:rPr>
+          <w:color w:val="00B050"/>
+        </w:rPr>
+        <w:t>(obj))</w:t>
       </w:r>
     </w:p>
     <w:p/>
@@ -209,29 +401,57 @@
           <w:ilvl w:val="0"/>
           <w:numId w:val="1"/>
         </w:numPr>
-      </w:pPr>
-      <w:r>
+        <w:rPr>
+          <w:b/>
+          <w:bCs/>
+        </w:rPr>
+      </w:pPr>
+      <w:r>
+        <w:rPr>
+          <w:b/>
+          <w:bCs/>
+        </w:rPr>
         <w:t xml:space="preserve">What is diff between null and undefined? </w:t>
       </w:r>
       <w:proofErr w:type="gramStart"/>
       <w:r>
+        <w:rPr>
+          <w:b/>
+          <w:bCs/>
+        </w:rPr>
         <w:t>console.log(</w:t>
       </w:r>
       <w:proofErr w:type="spellStart"/>
       <w:proofErr w:type="gramEnd"/>
       <w:r>
+        <w:rPr>
+          <w:b/>
+          <w:bCs/>
+        </w:rPr>
         <w:t>typeof</w:t>
       </w:r>
       <w:proofErr w:type="spellEnd"/>
       <w:r>
+        <w:rPr>
+          <w:b/>
+          <w:bCs/>
+        </w:rPr>
         <w:t xml:space="preserve"> null)? console.log(</w:t>
       </w:r>
       <w:proofErr w:type="spellStart"/>
       <w:r>
+        <w:rPr>
+          <w:b/>
+          <w:bCs/>
+        </w:rPr>
         <w:t>typeof</w:t>
       </w:r>
       <w:proofErr w:type="spellEnd"/>
       <w:r>
+        <w:rPr>
+          <w:b/>
+          <w:bCs/>
+        </w:rPr>
         <w:t xml:space="preserve"> undefined)?</w:t>
       </w:r>
     </w:p>
@@ -305,28 +525,33 @@
           <w:ilvl w:val="0"/>
           <w:numId w:val="1"/>
         </w:numPr>
-      </w:pPr>
-      <w:r>
+        <w:rPr>
+          <w:b/>
+          <w:bCs/>
+        </w:rPr>
+      </w:pPr>
+      <w:r>
+        <w:rPr>
+          <w:b/>
+          <w:bCs/>
+        </w:rPr>
         <w:t>list all primitive data type and reference data type? Diff between Primitive data type and reference data type?</w:t>
       </w:r>
     </w:p>
     <w:p>
-      <w:r>
-        <w:tab/>
-      </w:r>
-      <w:r>
-        <w:t xml:space="preserve">primitive </w:t>
-      </w:r>
-      <w:proofErr w:type="gramStart"/>
-      <w:r>
-        <w:t xml:space="preserve">data </w:t>
-      </w:r>
-      <w:r>
-        <w:t>:</w:t>
-      </w:r>
-      <w:proofErr w:type="gramEnd"/>
-      <w:r>
-        <w:t xml:space="preserve"> number, Boolean, string, null, undefined, </w:t>
+      <w:pPr>
+        <w:rPr>
+          <w:color w:val="00B050"/>
+        </w:rPr>
+      </w:pPr>
+      <w:r>
+        <w:tab/>
+      </w:r>
+      <w:r>
+        <w:t>primitive data</w:t>
+      </w:r>
+      <w:r>
+        <w:t xml:space="preserve">: number, Boolean, string, null, undefined, </w:t>
       </w:r>
       <w:proofErr w:type="spellStart"/>
       <w:r>
@@ -336,11 +561,50 @@
       <w:r>
         <w:t>, symbol</w:t>
       </w:r>
+      <w:r>
+        <w:t xml:space="preserve">. </w:t>
+      </w:r>
+      <w:r>
+        <w:rPr>
+          <w:color w:val="00B050"/>
+        </w:rPr>
+        <w:t>(</w:t>
+      </w:r>
+      <w:proofErr w:type="spellStart"/>
+      <w:r>
+        <w:rPr>
+          <w:color w:val="00B050"/>
+        </w:rPr>
+        <w:t>sinlge</w:t>
+      </w:r>
+      <w:proofErr w:type="spellEnd"/>
+      <w:r>
+        <w:rPr>
+          <w:color w:val="00B050"/>
+        </w:rPr>
+        <w:t xml:space="preserve"> value)</w:t>
+      </w:r>
     </w:p>
     <w:p>
       <w:r>
         <w:tab/>
         <w:t>reference: object</w:t>
+      </w:r>
+    </w:p>
+    <w:p>
+      <w:pPr>
+        <w:rPr>
+          <w:color w:val="00B050"/>
+        </w:rPr>
+      </w:pPr>
+      <w:r>
+        <w:tab/>
+      </w:r>
+      <w:r>
+        <w:rPr>
+          <w:color w:val="00B050"/>
+        </w:rPr>
+        <w:t>one has reference(address), one doesn’t.</w:t>
       </w:r>
     </w:p>
     <w:p/>
@@ -351,41 +615,107 @@
           <w:ilvl w:val="0"/>
           <w:numId w:val="1"/>
         </w:numPr>
-      </w:pPr>
-      <w:r>
+        <w:rPr>
+          <w:b/>
+          <w:bCs/>
+        </w:rPr>
+      </w:pPr>
+      <w:r>
+        <w:rPr>
+          <w:b/>
+          <w:bCs/>
+        </w:rPr>
         <w:t>New features in the ES6</w:t>
       </w:r>
     </w:p>
     <w:p>
-      <w:r>
-        <w:tab/>
-      </w:r>
-      <w:r>
-        <w:t xml:space="preserve">Let, const, </w:t>
-      </w:r>
-      <w:r>
-        <w:t>Promise</w:t>
-      </w:r>
-      <w:r>
+      <w:pPr>
+        <w:rPr>
+          <w:color w:val="00B050"/>
+        </w:rPr>
+      </w:pPr>
+      <w:r>
+        <w:tab/>
+      </w:r>
+      <w:r>
+        <w:t xml:space="preserve">Let, const, Promise, Class, Arrow </w:t>
+      </w:r>
+      <w:proofErr w:type="gramStart"/>
+      <w:r>
+        <w:t>function</w:t>
+      </w:r>
+      <w:r>
+        <w:rPr>
+          <w:color w:val="00B050"/>
+        </w:rPr>
+        <w:t>(</w:t>
+      </w:r>
+      <w:proofErr w:type="gramEnd"/>
+      <w:r>
+        <w:rPr>
+          <w:color w:val="00B050"/>
+        </w:rPr>
+        <w:t xml:space="preserve">don’t have its own “this” and “parameter”, </w:t>
+      </w:r>
+      <w:r>
+        <w:rPr>
+          <w:color w:val="00B050"/>
+        </w:rPr>
+        <w:t>hoisting</w:t>
+      </w:r>
+      <w:r>
+        <w:rPr>
+          <w:color w:val="00B050"/>
+        </w:rPr>
+        <w:t>)</w:t>
+      </w:r>
+      <w:r>
+        <w:t xml:space="preserve">, Set and Map, </w:t>
+      </w:r>
+      <w:r>
+        <w:rPr>
+          <w:color w:val="00B050"/>
+        </w:rPr>
+        <w:t>`</w:t>
+      </w:r>
+      <w:r>
+        <w:rPr>
+          <w:color w:val="00B050"/>
+        </w:rPr>
+        <w:t>$</w:t>
+      </w:r>
+      <w:r>
+        <w:rPr>
+          <w:color w:val="00B050"/>
+        </w:rPr>
+        <w:t>`</w:t>
+      </w:r>
+      <w:r>
+        <w:rPr>
+          <w:color w:val="00B050"/>
+        </w:rPr>
+        <w:t xml:space="preserve"> back tip</w:t>
+      </w:r>
+      <w:r>
+        <w:t xml:space="preserve">,  </w:t>
+      </w:r>
+      <w:r>
+        <w:rPr>
+          <w:color w:val="00B050"/>
+        </w:rPr>
+        <w:t xml:space="preserve">import, export, </w:t>
+      </w:r>
+      <w:r>
+        <w:rPr>
+          <w:color w:val="00B050"/>
+        </w:rPr>
+        <w:t>spared operator</w:t>
+      </w:r>
+      <w:r>
+        <w:rPr>
+          <w:color w:val="00B050"/>
+        </w:rPr>
         <w:t xml:space="preserve">, </w:t>
-      </w:r>
-      <w:r>
-        <w:t>Class</w:t>
-      </w:r>
-      <w:r>
-        <w:t xml:space="preserve">, </w:t>
-      </w:r>
-      <w:r>
-        <w:t>Arrow function</w:t>
-      </w:r>
-      <w:r>
-        <w:t xml:space="preserve">, </w:t>
-      </w:r>
-      <w:r>
-        <w:t>Set and Map</w:t>
-      </w:r>
-      <w:r>
-        <w:t>, ``</w:t>
       </w:r>
     </w:p>
     <w:p>
@@ -400,8 +730,16 @@
           <w:ilvl w:val="0"/>
           <w:numId w:val="1"/>
         </w:numPr>
-      </w:pPr>
-      <w:r>
+        <w:rPr>
+          <w:b/>
+          <w:bCs/>
+        </w:rPr>
+      </w:pPr>
+      <w:r>
+        <w:rPr>
+          <w:b/>
+          <w:bCs/>
+        </w:rPr>
         <w:t>What are the main features of the react?</w:t>
       </w:r>
     </w:p>
@@ -412,6 +750,56 @@
       <w:r>
         <w:t>Lifecyle: mounting, update, unmounting</w:t>
       </w:r>
+    </w:p>
+    <w:p>
+      <w:pPr>
+        <w:pStyle w:val="ListParagraph"/>
+        <w:rPr>
+          <w:color w:val="00B050"/>
+        </w:rPr>
+      </w:pPr>
+      <w:proofErr w:type="gramStart"/>
+      <w:r>
+        <w:rPr>
+          <w:color w:val="00B050"/>
+        </w:rPr>
+        <w:t>One way</w:t>
+      </w:r>
+      <w:proofErr w:type="gramEnd"/>
+      <w:r>
+        <w:rPr>
+          <w:color w:val="00B050"/>
+        </w:rPr>
+        <w:t xml:space="preserve"> data f</w:t>
+      </w:r>
+      <w:r>
+        <w:rPr>
+          <w:color w:val="00B050"/>
+        </w:rPr>
+        <w:t>low</w:t>
+      </w:r>
+    </w:p>
+    <w:p>
+      <w:pPr>
+        <w:pStyle w:val="ListParagraph"/>
+        <w:rPr>
+          <w:color w:val="00B050"/>
+        </w:rPr>
+      </w:pPr>
+      <w:r>
+        <w:rPr>
+          <w:color w:val="00B050"/>
+        </w:rPr>
+        <w:t>reusable</w:t>
+      </w:r>
+    </w:p>
+    <w:p>
+      <w:pPr>
+        <w:pStyle w:val="ListParagraph"/>
+        <w:rPr>
+          <w:color w:val="00B050"/>
+        </w:rPr>
+      </w:pPr>
     </w:p>
     <w:p>
       <w:pPr>
@@ -441,16 +829,32 @@
           <w:ilvl w:val="0"/>
           <w:numId w:val="1"/>
         </w:numPr>
-      </w:pPr>
-      <w:r>
+        <w:rPr>
+          <w:b/>
+          <w:bCs/>
+        </w:rPr>
+      </w:pPr>
+      <w:r>
+        <w:rPr>
+          <w:b/>
+          <w:bCs/>
+        </w:rPr>
         <w:t xml:space="preserve">Walk me through all the knowledge of </w:t>
       </w:r>
       <w:proofErr w:type="spellStart"/>
       <w:r>
+        <w:rPr>
+          <w:b/>
+          <w:bCs/>
+        </w:rPr>
         <w:t>jsx</w:t>
       </w:r>
       <w:proofErr w:type="spellEnd"/>
       <w:r>
+        <w:rPr>
+          <w:b/>
+          <w:bCs/>
+        </w:rPr>
         <w:t xml:space="preserve"> u know?</w:t>
       </w:r>
     </w:p>
@@ -479,6 +883,20 @@
         <w:t>CamalCase</w:t>
       </w:r>
       <w:proofErr w:type="spellEnd"/>
+    </w:p>
+    <w:p>
+      <w:pPr>
+        <w:pStyle w:val="ListParagraph"/>
+        <w:rPr>
+          <w:color w:val="00B050"/>
+        </w:rPr>
+      </w:pPr>
+      <w:r>
+        <w:rPr>
+          <w:color w:val="00B050"/>
+        </w:rPr>
+        <w:t>Component name must have capital letter</w:t>
+      </w:r>
     </w:p>
     <w:p>
       <w:pPr>
@@ -492,8 +910,16 @@
           <w:ilvl w:val="0"/>
           <w:numId w:val="1"/>
         </w:numPr>
-      </w:pPr>
-      <w:r>
+        <w:rPr>
+          <w:b/>
+          <w:bCs/>
+        </w:rPr>
+      </w:pPr>
+      <w:r>
+        <w:rPr>
+          <w:b/>
+          <w:bCs/>
+        </w:rPr>
         <w:t>Tell me all the lifecycle u familiar with?</w:t>
       </w:r>
     </w:p>
@@ -506,71 +932,102 @@
       </w:r>
       <w:proofErr w:type="spellStart"/>
       <w:r>
+        <w:t>GetDerivedStatefrom</w:t>
+      </w:r>
+      <w:r>
+        <w:t>Props</w:t>
+      </w:r>
+      <w:proofErr w:type="spellEnd"/>
+      <w:r>
+        <w:t xml:space="preserve">, Render, </w:t>
+      </w:r>
+      <w:proofErr w:type="spellStart"/>
+      <w:r>
+        <w:rPr>
+          <w:color w:val="00B050"/>
+        </w:rPr>
+        <w:t>Componentdidmount</w:t>
+      </w:r>
+      <w:proofErr w:type="spellEnd"/>
+    </w:p>
+    <w:p>
+      <w:pPr>
+        <w:pStyle w:val="ListParagraph"/>
+      </w:pPr>
+      <w:r>
+        <w:t xml:space="preserve">Updating: </w:t>
+      </w:r>
+      <w:proofErr w:type="spellStart"/>
+      <w:r>
         <w:t>GetDerivedStatefromSate</w:t>
       </w:r>
       <w:proofErr w:type="spellEnd"/>
       <w:r>
+        <w:t xml:space="preserve">, </w:t>
+      </w:r>
+      <w:proofErr w:type="spellStart"/>
+      <w:r>
+        <w:t>shouldComponentUpdate</w:t>
+      </w:r>
+      <w:proofErr w:type="spellEnd"/>
+      <w:r>
         <w:t xml:space="preserve">, Render, </w:t>
       </w:r>
       <w:proofErr w:type="spellStart"/>
       <w:r>
-        <w:t>Componentdidmount</w:t>
+        <w:t>getSnapShotBeforeupdate</w:t>
       </w:r>
       <w:proofErr w:type="spellEnd"/>
-    </w:p>
-    <w:p>
-      <w:pPr>
-        <w:pStyle w:val="ListParagraph"/>
-      </w:pPr>
-      <w:r>
-        <w:lastRenderedPageBreak/>
-        <w:t xml:space="preserve">Updating: </w:t>
+      <w:r>
+        <w:t xml:space="preserve">, </w:t>
       </w:r>
       <w:proofErr w:type="spellStart"/>
       <w:r>
-        <w:t>GetDerivedStatefromSate</w:t>
+        <w:rPr>
+          <w:color w:val="00B050"/>
+        </w:rPr>
+        <w:t>ComponentDidUpdate</w:t>
       </w:r>
       <w:proofErr w:type="spellEnd"/>
       <w:r>
         <w:t xml:space="preserve">, </w:t>
       </w:r>
+    </w:p>
+    <w:p>
+      <w:pPr>
+        <w:pStyle w:val="ListParagraph"/>
+      </w:pPr>
+      <w:r>
+        <w:t xml:space="preserve">Unmount: </w:t>
+      </w:r>
       <w:proofErr w:type="spellStart"/>
       <w:r>
-        <w:t>shouldComponentUpdate</w:t>
+        <w:rPr>
+          <w:color w:val="00B050"/>
+        </w:rPr>
+        <w:t>ComponentWillUnmount</w:t>
       </w:r>
       <w:proofErr w:type="spellEnd"/>
       <w:r>
-        <w:t xml:space="preserve">, Render, </w:t>
+        <w:rPr>
+          <w:color w:val="00B050"/>
+        </w:rPr>
+        <w:t xml:space="preserve"> (don’t do </w:t>
       </w:r>
       <w:proofErr w:type="spellStart"/>
       <w:r>
-        <w:t>getSnapShotBeforeupdate</w:t>
+        <w:rPr>
+          <w:color w:val="00B050"/>
+        </w:rPr>
+        <w:t>setState</w:t>
       </w:r>
       <w:proofErr w:type="spellEnd"/>
       <w:r>
-        <w:t xml:space="preserve">, </w:t>
-      </w:r>
-      <w:proofErr w:type="spellStart"/>
-      <w:r>
-        <w:t>ComponentDidUpdate</w:t>
-      </w:r>
-      <w:proofErr w:type="spellEnd"/>
-      <w:r>
-        <w:t xml:space="preserve">, </w:t>
-      </w:r>
-    </w:p>
-    <w:p>
-      <w:pPr>
-        <w:pStyle w:val="ListParagraph"/>
-      </w:pPr>
-      <w:r>
-        <w:t xml:space="preserve">Unmount: </w:t>
-      </w:r>
-      <w:proofErr w:type="spellStart"/>
-      <w:r>
-        <w:t>ComponentWillUnmount</w:t>
-      </w:r>
-      <w:proofErr w:type="spellEnd"/>
+        <w:rPr>
+          <w:color w:val="00B050"/>
+        </w:rPr>
+        <w:t>)</w:t>
+      </w:r>
     </w:p>
     <w:p>
       <w:pPr>
@@ -584,54 +1041,84 @@
           <w:ilvl w:val="0"/>
           <w:numId w:val="1"/>
         </w:numPr>
-      </w:pPr>
-      <w:r>
+        <w:rPr>
+          <w:b/>
+          <w:bCs/>
+        </w:rPr>
+      </w:pPr>
+      <w:r>
+        <w:rPr>
+          <w:b/>
+          <w:bCs/>
+        </w:rPr>
         <w:t xml:space="preserve">Give me </w:t>
       </w:r>
       <w:proofErr w:type="spellStart"/>
-      <w:proofErr w:type="gramStart"/>
-      <w:r>
+      <w:r>
+        <w:rPr>
+          <w:b/>
+          <w:bCs/>
+        </w:rPr>
         <w:t>a</w:t>
       </w:r>
       <w:proofErr w:type="spellEnd"/>
-      <w:proofErr w:type="gramEnd"/>
-      <w:r>
-        <w:t xml:space="preserve"> example of how can u embed two or more components into one?</w:t>
-      </w:r>
-    </w:p>
-    <w:p>
-      <w:pPr>
-        <w:pStyle w:val="ListParagraph"/>
-      </w:pPr>
-      <w:r>
-        <w:t>Const Combine = (props) =&gt; {</w:t>
-      </w:r>
-    </w:p>
-    <w:p>
-      <w:pPr>
-        <w:pStyle w:val="ListParagraph"/>
-      </w:pPr>
-      <w:r>
-        <w:tab/>
-        <w:t>{</w:t>
-      </w:r>
-      <w:proofErr w:type="spellStart"/>
-      <w:proofErr w:type="gramStart"/>
-      <w:r>
-        <w:t>props.children</w:t>
-      </w:r>
-      <w:proofErr w:type="spellEnd"/>
-      <w:proofErr w:type="gramEnd"/>
-      <w:r>
-        <w:t xml:space="preserve">} </w:t>
-      </w:r>
-    </w:p>
-    <w:p>
-      <w:pPr>
-        <w:pStyle w:val="ListParagraph"/>
-      </w:pPr>
-      <w:r>
-        <w:t>}</w:t>
+      <w:r>
+        <w:rPr>
+          <w:b/>
+          <w:bCs/>
+        </w:rPr>
+        <w:t xml:space="preserve"> example of how can u </w:t>
+      </w:r>
+      <w:r>
+        <w:rPr>
+          <w:b/>
+          <w:bCs/>
+          <w:highlight w:val="yellow"/>
+        </w:rPr>
+        <w:t>embed</w:t>
+      </w:r>
+      <w:r>
+        <w:rPr>
+          <w:b/>
+          <w:bCs/>
+        </w:rPr>
+        <w:t>(</w:t>
+      </w:r>
+      <w:r>
+        <w:rPr>
+          <w:rFonts w:hint="eastAsia"/>
+          <w:b/>
+          <w:bCs/>
+        </w:rPr>
+        <w:t>引入</w:t>
+      </w:r>
+      <w:r>
+        <w:rPr>
+          <w:b/>
+          <w:bCs/>
+        </w:rPr>
+        <w:t>)</w:t>
+      </w:r>
+      <w:r>
+        <w:rPr>
+          <w:b/>
+          <w:bCs/>
+        </w:rPr>
+        <w:t xml:space="preserve"> two or more components into one?</w:t>
+      </w:r>
+    </w:p>
+    <w:p>
+      <w:pPr>
+        <w:pStyle w:val="ListParagraph"/>
+        <w:rPr>
+          <w:color w:val="00B050"/>
+        </w:rPr>
+      </w:pPr>
+      <w:r>
+        <w:rPr>
+          <w:color w:val="00B050"/>
+        </w:rPr>
+        <w:t xml:space="preserve">Import </w:t>
       </w:r>
     </w:p>
     <w:p>
@@ -646,8 +1133,16 @@
           <w:ilvl w:val="0"/>
           <w:numId w:val="1"/>
         </w:numPr>
-      </w:pPr>
-      <w:r>
+        <w:rPr>
+          <w:b/>
+          <w:bCs/>
+        </w:rPr>
+      </w:pPr>
+      <w:r>
+        <w:rPr>
+          <w:b/>
+          <w:bCs/>
+        </w:rPr>
         <w:t>What are diffs between the state and props?</w:t>
       </w:r>
     </w:p>
@@ -656,14 +1151,109 @@
         <w:pStyle w:val="ListParagraph"/>
       </w:pPr>
       <w:r>
-        <w:t xml:space="preserve">States store the data, props had be </w:t>
+        <w:t xml:space="preserve">States store the data, props </w:t>
       </w:r>
       <w:proofErr w:type="gramStart"/>
       <w:r>
-        <w:t>declare</w:t>
+        <w:t>ha</w:t>
+      </w:r>
+      <w:r>
+        <w:t>s</w:t>
       </w:r>
       <w:proofErr w:type="gramEnd"/>
       <w:r>
+        <w:t xml:space="preserve"> to</w:t>
+      </w:r>
+      <w:r>
+        <w:t xml:space="preserve"> be </w:t>
+      </w:r>
+      <w:r>
+        <w:t>declared</w:t>
+      </w:r>
+      <w:r>
+        <w:t xml:space="preserve"> </w:t>
+      </w:r>
+    </w:p>
+    <w:p>
+      <w:pPr>
+        <w:pStyle w:val="ListParagraph"/>
+        <w:rPr>
+          <w:color w:val="00B050"/>
+        </w:rPr>
+      </w:pPr>
+      <w:r>
+        <w:rPr>
+          <w:color w:val="00B050"/>
+        </w:rPr>
+        <w:t>S</w:t>
+      </w:r>
+      <w:r>
+        <w:rPr>
+          <w:rFonts w:hint="eastAsia"/>
+          <w:color w:val="00B050"/>
+        </w:rPr>
+        <w:t>tate</w:t>
+      </w:r>
+      <w:r>
+        <w:rPr>
+          <w:color w:val="00B050"/>
+        </w:rPr>
+        <w:t xml:space="preserve"> is mutable, can be accessed by its owner</w:t>
+      </w:r>
+      <w:r>
+        <w:rPr>
+          <w:color w:val="00B050"/>
+        </w:rPr>
+        <w:t xml:space="preserve"> component</w:t>
+      </w:r>
+      <w:r>
+        <w:rPr>
+          <w:color w:val="00B050"/>
+        </w:rPr>
+        <w:t xml:space="preserve"> </w:t>
+      </w:r>
+      <w:r>
+        <w:rPr>
+          <w:color w:val="00B050"/>
+        </w:rPr>
+        <w:t>only</w:t>
+      </w:r>
+      <w:r>
+        <w:rPr>
+          <w:color w:val="00B050"/>
+        </w:rPr>
+        <w:t xml:space="preserve">. </w:t>
+      </w:r>
+    </w:p>
+    <w:p>
+      <w:pPr>
+        <w:pStyle w:val="ListParagraph"/>
+        <w:rPr>
+          <w:color w:val="00B050"/>
+        </w:rPr>
+      </w:pPr>
+      <w:r>
+        <w:rPr>
+          <w:color w:val="00B050"/>
+        </w:rPr>
+        <w:t>share data to lower component use only props, props is read only</w:t>
+      </w:r>
+      <w:r>
+        <w:rPr>
+          <w:color w:val="00B050"/>
+        </w:rPr>
+        <w:t>, immutable</w:t>
+      </w:r>
+      <w:r>
+        <w:rPr>
+          <w:color w:val="00B050"/>
+        </w:rPr>
+        <w:t>.</w:t>
+      </w:r>
+      <w:r>
+        <w:rPr>
+          <w:color w:val="00B050"/>
+        </w:rPr>
         <w:t xml:space="preserve"> </w:t>
       </w:r>
     </w:p>
@@ -679,17 +1269,61 @@
           <w:ilvl w:val="0"/>
           <w:numId w:val="1"/>
         </w:numPr>
-      </w:pPr>
-      <w:r>
+        <w:rPr>
+          <w:b/>
+          <w:bCs/>
+        </w:rPr>
+      </w:pPr>
+      <w:r>
+        <w:rPr>
+          <w:b/>
+          <w:bCs/>
+        </w:rPr>
         <w:t>Why should not update the state directly?</w:t>
       </w:r>
     </w:p>
     <w:p>
       <w:pPr>
         <w:pStyle w:val="ListParagraph"/>
-      </w:pPr>
-      <w:r>
-        <w:t>For reuse….</w:t>
+        <w:rPr>
+          <w:color w:val="00B050"/>
+        </w:rPr>
+      </w:pPr>
+      <w:r>
+        <w:rPr>
+          <w:color w:val="00B050"/>
+        </w:rPr>
+        <w:t>everything is object, only change the value, not the reference(address)</w:t>
+      </w:r>
+      <w:r>
+        <w:rPr>
+          <w:color w:val="00B050"/>
+        </w:rPr>
+        <w:t xml:space="preserve"> which </w:t>
+      </w:r>
+      <w:r>
+        <w:rPr>
+          <w:color w:val="00B050"/>
+        </w:rPr>
+        <w:t xml:space="preserve">won’t </w:t>
+      </w:r>
+      <w:r>
+        <w:rPr>
+          <w:color w:val="00B050"/>
+        </w:rPr>
+        <w:t xml:space="preserve">cause </w:t>
+      </w:r>
+      <w:r>
+        <w:rPr>
+          <w:color w:val="00B050"/>
+        </w:rPr>
+        <w:t>retende</w:t>
+      </w:r>
+      <w:r>
+        <w:rPr>
+          <w:color w:val="00B050"/>
+        </w:rPr>
+        <w:t>r</w:t>
       </w:r>
     </w:p>
     <w:p>
@@ -704,8 +1338,16 @@
           <w:ilvl w:val="0"/>
           <w:numId w:val="1"/>
         </w:numPr>
-      </w:pPr>
-      <w:r>
+        <w:rPr>
+          <w:b/>
+          <w:bCs/>
+        </w:rPr>
+      </w:pPr>
+      <w:r>
+        <w:rPr>
+          <w:b/>
+          <w:bCs/>
+        </w:rPr>
         <w:t>What are HOC? What can u do with HOC?</w:t>
       </w:r>
     </w:p>
@@ -723,6 +1365,33 @@
       <w:proofErr w:type="spellEnd"/>
       <w:r>
         <w:t xml:space="preserve"> component, making sure to call one component after another component. </w:t>
+      </w:r>
+    </w:p>
+    <w:p>
+      <w:pPr>
+        <w:pStyle w:val="ListParagraph"/>
+        <w:rPr>
+          <w:color w:val="00B050"/>
+        </w:rPr>
+      </w:pPr>
+      <w:r>
+        <w:rPr>
+          <w:color w:val="00B050"/>
+        </w:rPr>
+        <w:t xml:space="preserve">A wrapper, pass a component to another component, </w:t>
+      </w:r>
+      <w:r>
+        <w:rPr>
+          <w:rFonts w:hint="eastAsia"/>
+          <w:color w:val="00B050"/>
+        </w:rPr>
+        <w:t>套娃</w:t>
+      </w:r>
+      <w:r>
+        <w:rPr>
+          <w:color w:val="00B050"/>
+        </w:rPr>
+        <w:t xml:space="preserve">, can add additional functionality or something, reusable </w:t>
       </w:r>
     </w:p>
     <w:p>
@@ -737,8 +1406,16 @@
           <w:ilvl w:val="0"/>
           <w:numId w:val="1"/>
         </w:numPr>
-      </w:pPr>
-      <w:r>
+        <w:rPr>
+          <w:b/>
+          <w:bCs/>
+        </w:rPr>
+      </w:pPr>
+      <w:r>
+        <w:rPr>
+          <w:b/>
+          <w:bCs/>
+        </w:rPr>
         <w:t>Explain me what lifting state up in react?</w:t>
       </w:r>
     </w:p>
@@ -748,6 +1425,20 @@
       </w:pPr>
       <w:r>
         <w:t>Handle event, pass the state to its parent</w:t>
+      </w:r>
+    </w:p>
+    <w:p>
+      <w:pPr>
+        <w:pStyle w:val="ListParagraph"/>
+        <w:rPr>
+          <w:color w:val="00B050"/>
+        </w:rPr>
+      </w:pPr>
+      <w:r>
+        <w:rPr>
+          <w:color w:val="00B050"/>
+        </w:rPr>
+        <w:t>Transfer data between siblings</w:t>
       </w:r>
     </w:p>
     <w:p>
@@ -762,9 +1453,37 @@
           <w:ilvl w:val="0"/>
           <w:numId w:val="1"/>
         </w:numPr>
-      </w:pPr>
-      <w:r>
+        <w:rPr>
+          <w:b/>
+          <w:bCs/>
+        </w:rPr>
+      </w:pPr>
+      <w:r>
+        <w:rPr>
+          <w:b/>
+          <w:bCs/>
+        </w:rPr>
         <w:t>Why do we prefer using id as keys than the index?</w:t>
+      </w:r>
+    </w:p>
+    <w:p>
+      <w:pPr>
+        <w:rPr>
+          <w:color w:val="00B050"/>
+        </w:rPr>
+      </w:pPr>
+      <w:r>
+        <w:rPr>
+          <w:b/>
+          <w:bCs/>
+        </w:rPr>
+        <w:tab/>
+      </w:r>
+      <w:r>
+        <w:rPr>
+          <w:color w:val="00B050"/>
+        </w:rPr>
+        <w:t xml:space="preserve">Key is unique </w:t>
       </w:r>
     </w:p>
     <w:p>
@@ -787,23 +1506,98 @@
           <w:ilvl w:val="0"/>
           <w:numId w:val="1"/>
         </w:numPr>
-      </w:pPr>
-      <w:r>
+        <w:rPr>
+          <w:b/>
+          <w:bCs/>
+        </w:rPr>
+      </w:pPr>
+      <w:r>
+        <w:rPr>
+          <w:b/>
+          <w:bCs/>
+        </w:rPr>
         <w:t xml:space="preserve">What are </w:t>
       </w:r>
       <w:r>
+        <w:rPr>
+          <w:b/>
+          <w:bCs/>
+        </w:rPr>
         <w:t>different</w:t>
       </w:r>
       <w:r>
+        <w:rPr>
+          <w:b/>
+          <w:bCs/>
+        </w:rPr>
         <w:t xml:space="preserve"> between controlled component and uncontrolled components</w:t>
       </w:r>
     </w:p>
     <w:p>
       <w:pPr>
-        <w:pStyle w:val="ListParagraph"/>
-      </w:pPr>
-      <w:r>
-        <w:t>IDK</w:t>
+        <w:rPr>
+          <w:color w:val="00B050"/>
+        </w:rPr>
+      </w:pPr>
+      <w:r>
+        <w:rPr>
+          <w:b/>
+          <w:bCs/>
+        </w:rPr>
+        <w:tab/>
+      </w:r>
+      <w:r>
+        <w:rPr>
+          <w:color w:val="00B050"/>
+        </w:rPr>
+        <w:t xml:space="preserve">All for form </w:t>
+      </w:r>
+      <w:r>
+        <w:rPr>
+          <w:color w:val="00B050"/>
+        </w:rPr>
+        <w:t>(</w:t>
+      </w:r>
+      <w:r>
+        <w:rPr>
+          <w:rFonts w:hint="eastAsia"/>
+          <w:color w:val="00B050"/>
+        </w:rPr>
+        <w:t>表单元素</w:t>
+      </w:r>
+      <w:r>
+        <w:rPr>
+          <w:color w:val="00B050"/>
+        </w:rPr>
+        <w:t>) (input, select)</w:t>
+      </w:r>
+    </w:p>
+    <w:p>
+      <w:pPr>
+        <w:rPr>
+          <w:color w:val="00B050"/>
+        </w:rPr>
+      </w:pPr>
+      <w:r>
+        <w:rPr>
+          <w:color w:val="00B050"/>
+        </w:rPr>
+        <w:lastRenderedPageBreak/>
+        <w:tab/>
+      </w:r>
+    </w:p>
+    <w:p>
+      <w:pPr>
+        <w:rPr>
+          <w:rFonts w:hint="eastAsia"/>
+        </w:rPr>
+      </w:pPr>
+      <w:r>
+        <w:rPr>
+          <w:color w:val="00B050"/>
+        </w:rPr>
+        <w:tab/>
+        <w:t xml:space="preserve">Controlled by ref is uncontrolled components </w:t>
       </w:r>
     </w:p>
     <w:p>
@@ -818,8 +1612,16 @@
           <w:ilvl w:val="0"/>
           <w:numId w:val="1"/>
         </w:numPr>
-      </w:pPr>
-      <w:r>
+        <w:rPr>
+          <w:b/>
+          <w:bCs/>
+        </w:rPr>
+      </w:pPr>
+      <w:r>
+        <w:rPr>
+          <w:b/>
+          <w:bCs/>
+        </w:rPr>
         <w:t>Explain me the redux data flow?</w:t>
       </w:r>
     </w:p>
@@ -832,6 +1634,40 @@
       </w:r>
       <w:r>
         <w:t>if the action exists in the reducer, then copy the state and make the change. Render the change to the view/component.</w:t>
+      </w:r>
+    </w:p>
+    <w:p>
+      <w:pPr>
+        <w:pStyle w:val="ListParagraph"/>
+        <w:rPr>
+          <w:color w:val="00B050"/>
+        </w:rPr>
+      </w:pPr>
+      <w:r>
+        <w:rPr>
+          <w:color w:val="00B050"/>
+        </w:rPr>
+        <w:t>Action</w:t>
+      </w:r>
+      <w:r>
+        <w:rPr>
+          <w:color w:val="00B050"/>
+        </w:rPr>
+        <w:t xml:space="preserve">: </w:t>
+      </w:r>
+      <w:proofErr w:type="gramStart"/>
+      <w:r>
+        <w:rPr>
+          <w:color w:val="00B050"/>
+        </w:rPr>
+        <w:t>object{</w:t>
+      </w:r>
+      <w:proofErr w:type="gramEnd"/>
+      <w:r>
+        <w:rPr>
+          <w:color w:val="00B050"/>
+        </w:rPr>
+        <w:t>action:; payload:;}</w:t>
       </w:r>
     </w:p>
     <w:p>
@@ -846,9 +1682,51 @@
           <w:ilvl w:val="0"/>
           <w:numId w:val="1"/>
         </w:numPr>
-      </w:pPr>
-      <w:r>
+        <w:rPr>
+          <w:b/>
+          <w:bCs/>
+        </w:rPr>
+      </w:pPr>
+      <w:r>
+        <w:rPr>
+          <w:b/>
+          <w:bCs/>
+        </w:rPr>
         <w:t>Walk me through all the knowledge u know about actions and reducer?</w:t>
+      </w:r>
+    </w:p>
+    <w:p>
+      <w:pPr>
+        <w:rPr>
+          <w:color w:val="00B050"/>
+        </w:rPr>
+      </w:pPr>
+      <w:r>
+        <w:rPr>
+          <w:b/>
+          <w:bCs/>
+        </w:rPr>
+        <w:tab/>
+      </w:r>
+      <w:proofErr w:type="gramStart"/>
+      <w:r>
+        <w:rPr>
+          <w:color w:val="00B050"/>
+        </w:rPr>
+        <w:t>Pure function</w:t>
+      </w:r>
+      <w:r>
+        <w:rPr>
+          <w:color w:val="00B050"/>
+        </w:rPr>
+        <w:t>,</w:t>
+      </w:r>
+      <w:proofErr w:type="gramEnd"/>
+      <w:r>
+        <w:rPr>
+          <w:color w:val="00B050"/>
+        </w:rPr>
+        <w:t xml:space="preserve"> copy state.</w:t>
       </w:r>
     </w:p>
     <w:p>
@@ -869,8 +1747,16 @@
           <w:ilvl w:val="0"/>
           <w:numId w:val="1"/>
         </w:numPr>
-      </w:pPr>
-      <w:r>
+        <w:rPr>
+          <w:b/>
+          <w:bCs/>
+        </w:rPr>
+      </w:pPr>
+      <w:r>
+        <w:rPr>
+          <w:b/>
+          <w:bCs/>
+        </w:rPr>
         <w:t>How virtual Dom update the real Dom?</w:t>
       </w:r>
     </w:p>
@@ -879,7 +1765,10 @@
         <w:pStyle w:val="ListParagraph"/>
       </w:pPr>
       <w:r>
-        <w:t>Copy the original virtual DOM and make change to it. then compare the ne virtual DOM to the old one. Find the different between them. Render the difference to the real dom.</w:t>
+        <w:t>Whenever there is change to virtual DOM, it will generate a new virtual DOM</w:t>
+      </w:r>
+      <w:r>
+        <w:t>. then compare the ne virtual DOM to the old one. Find the different between them. Render the difference to the real dom.</w:t>
       </w:r>
     </w:p>
     <w:p/>
@@ -1201,6 +2090,7 @@
     <w:lsdException w:name="HTML Sample" w:semiHidden="1" w:unhideWhenUsed="1"/>
     <w:lsdException w:name="HTML Typewriter" w:semiHidden="1" w:unhideWhenUsed="1"/>
     <w:lsdException w:name="HTML Variable" w:semiHidden="1" w:unhideWhenUsed="1"/>
+    <w:lsdException w:name="Normal Table" w:semiHidden="1" w:unhideWhenUsed="1"/>
     <w:lsdException w:name="annotation subject" w:semiHidden="1" w:unhideWhenUsed="1"/>
     <w:lsdException w:name="No List" w:semiHidden="1" w:unhideWhenUsed="1"/>
     <w:lsdException w:name="Outline List 1" w:semiHidden="1" w:unhideWhenUsed="1"/>
@@ -1247,8 +2137,10 @@
     <w:lsdException w:name="Table Subtle 2" w:semiHidden="1" w:unhideWhenUsed="1"/>
     <w:lsdException w:name="Table Web 1" w:semiHidden="1" w:unhideWhenUsed="1"/>
     <w:lsdException w:name="Table Web 2" w:semiHidden="1" w:unhideWhenUsed="1"/>
+    <w:lsdException w:name="Table Web 3" w:semiHidden="1" w:unhideWhenUsed="1"/>
     <w:lsdException w:name="Balloon Text" w:semiHidden="1" w:unhideWhenUsed="1"/>
     <w:lsdException w:name="Table Grid" w:uiPriority="39"/>
+    <w:lsdException w:name="Table Theme" w:semiHidden="1" w:unhideWhenUsed="1"/>
     <w:lsdException w:name="Placeholder Text" w:semiHidden="1"/>
     <w:lsdException w:name="No Spacing" w:uiPriority="1" w:qFormat="1"/>
     <w:lsdException w:name="Light Shading" w:uiPriority="60"/>

</xml_diff>